<commit_message>
Modifiche SD e UC
Modifiche a tutti gli use case e tutti i sequence
</commit_message>
<xml_diff>
--- a/Use Case/UCI_01.docx
+++ b/Use Case/UCI_01.docx
@@ -848,7 +848,13 @@
               <w:ind w:left="34"/>
             </w:pPr>
             <w:r>
-              <w:t xml:space="preserve">Riceve il tampone effettuato ad un paziente </w:t>
+              <w:t>Si reca sulla pagina</w:t>
+            </w:r>
+            <w:r>
+              <w:t xml:space="preserve"> del sistema</w:t>
+            </w:r>
+            <w:r>
+              <w:t xml:space="preserve"> dedicata all’inserimento dei tamponi nella lista di quelli da analizzare</w:t>
             </w:r>
           </w:p>
         </w:tc>
@@ -874,7 +880,10 @@
               <w:ind w:left="34"/>
             </w:pPr>
             <w:r>
-              <w:t>Operatore della struttura</w:t>
+              <w:t>Sistema</w:t>
+            </w:r>
+            <w:r>
+              <w:t>:</w:t>
             </w:r>
           </w:p>
         </w:tc>
@@ -884,17 +893,14 @@
             <w:gridSpan w:val="5"/>
           </w:tcPr>
           <w:p>
-            <w:pPr>
-              <w:ind w:left="34"/>
-            </w:pPr>
-            <w:r>
-              <w:t>Si reca sulla pagina</w:t>
-            </w:r>
-            <w:r>
-              <w:t xml:space="preserve"> del sistema</w:t>
-            </w:r>
-            <w:r>
-              <w:t xml:space="preserve"> dedicata all’inserimento dei tamponi nella lista di quelli da analizzare</w:t>
+            <w:r>
+              <w:t xml:space="preserve">Presenta all’Operatore della struttura un form dove inserire i dati del tampone </w:t>
+            </w:r>
+            <w:r>
+              <w:t>in suo possesso</w:t>
+            </w:r>
+            <w:r>
+              <w:t xml:space="preserve">       </w:t>
             </w:r>
           </w:p>
         </w:tc>
@@ -920,7 +926,7 @@
               <w:ind w:left="34"/>
             </w:pPr>
             <w:r>
-              <w:t>Sistema</w:t>
+              <w:t>Operatore della struttura</w:t>
             </w:r>
             <w:r>
               <w:t>:</w:t>
@@ -933,15 +939,36 @@
             <w:gridSpan w:val="5"/>
           </w:tcPr>
           <w:p>
-            <w:r>
-              <w:t xml:space="preserve">Presenta all’Operatore della struttura un form dove inserire i dati del tampone </w:t>
-            </w:r>
-            <w:r>
-              <w:t>in suo possesso</w:t>
-            </w:r>
-            <w:r>
-              <w:t xml:space="preserve">       </w:t>
-            </w:r>
+            <w:pPr>
+              <w:rPr>
+                <w:iCs/>
+              </w:rPr>
+            </w:pPr>
+            <w:r>
+              <w:rPr>
+                <w:iCs/>
+              </w:rPr>
+              <w:t xml:space="preserve">Compila i dati relativi al tampone in suo </w:t>
+            </w:r>
+            <w:r>
+              <w:rPr>
+                <w:iCs/>
+              </w:rPr>
+              <w:t>possesso</w:t>
+            </w:r>
+            <w:r>
+              <w:rPr>
+                <w:iCs/>
+              </w:rPr>
+              <w:t xml:space="preserve"> ed invia</w:t>
+            </w:r>
+          </w:p>
+          <w:p>
+            <w:pPr>
+              <w:rPr>
+                <w:iCs/>
+              </w:rPr>
+            </w:pPr>
           </w:p>
         </w:tc>
       </w:tr>
@@ -966,10 +993,7 @@
               <w:ind w:left="34"/>
             </w:pPr>
             <w:r>
-              <w:t>Operatore della struttura</w:t>
-            </w:r>
-            <w:r>
-              <w:t>:</w:t>
+              <w:t>Sistema</w:t>
             </w:r>
           </w:p>
         </w:tc>
@@ -988,21 +1012,44 @@
               <w:rPr>
                 <w:iCs/>
               </w:rPr>
-              <w:t xml:space="preserve">Compila i dati relativi al tampone in suo </w:t>
-            </w:r>
-            <w:r>
-              <w:rPr>
-                <w:iCs/>
-              </w:rPr>
-              <w:t>possesso</w:t>
-            </w:r>
-          </w:p>
-          <w:p>
-            <w:pPr>
-              <w:rPr>
-                <w:iCs/>
-              </w:rPr>
-            </w:pPr>
+              <w:t>Salva il tampone e c</w:t>
+            </w:r>
+            <w:r>
+              <w:rPr>
+                <w:iCs/>
+              </w:rPr>
+              <w:t xml:space="preserve">alcola la posizione </w:t>
+            </w:r>
+            <w:r>
+              <w:rPr>
+                <w:iCs/>
+              </w:rPr>
+              <w:t>di quest’ultimo</w:t>
+            </w:r>
+            <w:r>
+              <w:rPr>
+                <w:iCs/>
+              </w:rPr>
+              <w:t xml:space="preserve"> all’interno della </w:t>
+            </w:r>
+            <w:r>
+              <w:rPr>
+                <w:iCs/>
+              </w:rPr>
+              <w:t>coda</w:t>
+            </w:r>
+            <w:r>
+              <w:rPr>
+                <w:iCs/>
+              </w:rPr>
+              <w:t xml:space="preserve"> in base a</w:t>
+            </w:r>
+            <w:r>
+              <w:rPr>
+                <w:iCs/>
+              </w:rPr>
+              <w:t xml:space="preserve"> provenienza e gravità dei sintomi mostrati dal paziente</w:t>
+            </w:r>
           </w:p>
         </w:tc>
       </w:tr>
@@ -1046,7 +1093,19 @@
               <w:rPr>
                 <w:iCs/>
               </w:rPr>
-              <w:t>Calcola la posizione del tampone all’interno della lista in base ai criteri sopracitati</w:t>
+              <w:t xml:space="preserve">Inserisce il tampone all’interno della </w:t>
+            </w:r>
+            <w:r>
+              <w:rPr>
+                <w:iCs/>
+              </w:rPr>
+              <w:t xml:space="preserve">coda dei tamponi </w:t>
+            </w:r>
+            <w:r>
+              <w:rPr>
+                <w:iCs/>
+              </w:rPr>
+              <w:t>da analizzare</w:t>
             </w:r>
           </w:p>
         </w:tc>
@@ -1091,52 +1150,13 @@
               <w:rPr>
                 <w:iCs/>
               </w:rPr>
-              <w:t>Inserisce il tampone all’interno della lista di quelli da analizzare</w:t>
-            </w:r>
-          </w:p>
-        </w:tc>
-      </w:tr>
-      <w:tr>
-        <w:tc>
-          <w:tcPr>
-            <w:tcW w:w="534" w:type="dxa"/>
-          </w:tcPr>
-          <w:p>
-            <w:r>
-              <w:t>7</w:t>
-            </w:r>
-          </w:p>
-        </w:tc>
-        <w:tc>
-          <w:tcPr>
-            <w:tcW w:w="1275" w:type="dxa"/>
-            <w:gridSpan w:val="2"/>
-          </w:tcPr>
-          <w:p>
-            <w:pPr>
-              <w:ind w:left="34"/>
-            </w:pPr>
-            <w:r>
-              <w:t>Sistema</w:t>
-            </w:r>
-          </w:p>
-        </w:tc>
-        <w:tc>
-          <w:tcPr>
-            <w:tcW w:w="8045" w:type="dxa"/>
-            <w:gridSpan w:val="5"/>
-          </w:tcPr>
-          <w:p>
-            <w:pPr>
-              <w:rPr>
-                <w:iCs/>
-              </w:rPr>
-            </w:pPr>
-            <w:r>
-              <w:rPr>
-                <w:iCs/>
-              </w:rPr>
-              <w:t>Presenta all’Operatore sanitario la conferma dell’inserimento del tampone nella lista e la relativa posizione</w:t>
+              <w:t xml:space="preserve">Presenta all’Operatore sanitario la conferma </w:t>
+            </w:r>
+            <w:r>
+              <w:rPr>
+                <w:iCs/>
+              </w:rPr>
+              <w:t>del salvataggio del tampone e della relativa posizione nella coda</w:t>
             </w:r>
           </w:p>
         </w:tc>
@@ -1179,7 +1199,7 @@
                 <w:b/>
                 <w:bCs/>
               </w:rPr>
-              <w:t>4</w:t>
+              <w:t>3</w:t>
             </w:r>
             <w:r>
               <w:rPr>
@@ -1241,7 +1261,14 @@
                 <w:b/>
                 <w:bCs/>
               </w:rPr>
-              <w:t>4.2</w:t>
+              <w:t>3</w:t>
+            </w:r>
+            <w:r>
+              <w:rPr>
+                <w:b/>
+                <w:bCs/>
+              </w:rPr>
+              <w:t>.2</w:t>
             </w:r>
           </w:p>
         </w:tc>
@@ -1271,7 +1298,10 @@
               </w:rPr>
             </w:pPr>
             <w:r>
-              <w:t>Torna al punto 3</w:t>
+              <w:t xml:space="preserve">Torna al punto </w:t>
+            </w:r>
+            <w:r>
+              <w:t>2</w:t>
             </w:r>
           </w:p>
         </w:tc>
@@ -1322,7 +1352,7 @@
                 <w:b/>
                 <w:bCs/>
               </w:rPr>
-              <w:t>6</w:t>
+              <w:t>5</w:t>
             </w:r>
             <w:r>
               <w:rPr>
@@ -1384,7 +1414,7 @@
                 <w:b/>
                 <w:bCs/>
               </w:rPr>
-              <w:t>6</w:t>
+              <w:t>5</w:t>
             </w:r>
             <w:r>
               <w:rPr>
@@ -1426,7 +1456,21 @@
                 <w:i/>
                 <w:iCs/>
               </w:rPr>
-              <w:t xml:space="preserve">Torna al punto 3 </w:t>
+              <w:t xml:space="preserve">Torna al punto </w:t>
+            </w:r>
+            <w:r>
+              <w:rPr>
+                <w:i/>
+                <w:iCs/>
+              </w:rPr>
+              <w:t>2</w:t>
+            </w:r>
+            <w:r>
+              <w:rPr>
+                <w:i/>
+                <w:iCs/>
+              </w:rPr>
+              <w:t xml:space="preserve"> </w:t>
             </w:r>
           </w:p>
         </w:tc>

</xml_diff>